<commit_message>
Palabra del señor amen
</commit_message>
<xml_diff>
--- a/Tutoria/static/Templates/Template_CreditoTutorado2.docx
+++ b/Tutoria/static/Templates/Template_CreditoTutorado2.docx
@@ -938,12 +938,16 @@
       <w:r>
         <w:rPr>
           <w:rFonts w:ascii="Courier New"/>
+          <w:b/>
+          <w:bCs/>
         </w:rPr>
         <w:t>{{</w:t>
       </w:r>
       <w:r>
         <w:rPr>
           <w:rFonts w:ascii="Courier New"/>
+          <w:b/>
+          <w:bCs/>
         </w:rPr>
         <w:t xml:space="preserve"> </w:t>
       </w:r>
@@ -951,6 +955,8 @@
       <w:r>
         <w:rPr>
           <w:rFonts w:ascii="Courier New"/>
+          <w:b/>
+          <w:bCs/>
         </w:rPr>
         <w:t>nombre</w:t>
       </w:r>
@@ -958,6 +964,8 @@
       <w:r>
         <w:rPr>
           <w:rFonts w:ascii="Courier New"/>
+          <w:b/>
+          <w:bCs/>
         </w:rPr>
         <w:t>_Alumno</w:t>
       </w:r>
@@ -965,12 +973,16 @@
       <w:r>
         <w:rPr>
           <w:rFonts w:ascii="Courier New"/>
-        </w:rPr>
-        <w:t xml:space="preserve"> </w:t>
-      </w:r>
-      <w:r>
-        <w:rPr>
-          <w:rFonts w:ascii="Courier New"/>
+          <w:b/>
+          <w:bCs/>
+        </w:rPr>
+        <w:t xml:space="preserve"> </w:t>
+      </w:r>
+      <w:r>
+        <w:rPr>
+          <w:rFonts w:ascii="Courier New"/>
+          <w:b/>
+          <w:bCs/>
         </w:rPr>
         <w:t>}}</w:t>
       </w:r>
@@ -1000,23 +1012,245 @@
         </w:rPr>
         <w:t xml:space="preserve">(a) de nuestro Instituto con el </w:t>
       </w:r>
+      <w:r>
+        <w:rPr>
+          <w:rFonts w:ascii="Courier New"/>
+        </w:rPr>
+        <w:t>n</w:t>
+      </w:r>
+      <w:r>
+        <w:rPr>
+          <w:rFonts w:ascii="Courier New"/>
+        </w:rPr>
+        <w:t>ú</w:t>
+      </w:r>
+      <w:r>
+        <w:rPr>
+          <w:rFonts w:ascii="Courier New"/>
+        </w:rPr>
+        <w:t>mero</w:t>
+      </w:r>
+      <w:r>
+        <w:rPr>
+          <w:rFonts w:ascii="Courier New"/>
+        </w:rPr>
+        <w:t xml:space="preserve"> de control </w:t>
+      </w:r>
+      <w:r>
+        <w:rPr>
+          <w:rFonts w:ascii="Courier New"/>
+          <w:b/>
+          <w:bCs/>
+        </w:rPr>
+        <w:t>{{</w:t>
+      </w:r>
+      <w:r>
+        <w:rPr>
+          <w:rFonts w:ascii="Courier New"/>
+          <w:b/>
+          <w:bCs/>
+        </w:rPr>
+        <w:t xml:space="preserve"> </w:t>
+      </w:r>
       <w:proofErr w:type="spellStart"/>
       <w:r>
         <w:rPr>
           <w:rFonts w:ascii="Courier New"/>
-        </w:rPr>
-        <w:t>numero</w:t>
+          <w:b/>
+          <w:bCs/>
+        </w:rPr>
+        <w:t>num_Control</w:t>
       </w:r>
       <w:proofErr w:type="spellEnd"/>
       <w:r>
         <w:rPr>
           <w:rFonts w:ascii="Courier New"/>
-        </w:rPr>
-        <w:t xml:space="preserve"> de control {{</w:t>
-      </w:r>
-      <w:r>
-        <w:rPr>
-          <w:rFonts w:ascii="Courier New"/>
+          <w:b/>
+          <w:bCs/>
+        </w:rPr>
+        <w:t xml:space="preserve"> </w:t>
+      </w:r>
+      <w:r>
+        <w:rPr>
+          <w:rFonts w:ascii="Courier New"/>
+          <w:b/>
+          <w:bCs/>
+        </w:rPr>
+        <w:t>}}</w:t>
+      </w:r>
+      <w:r>
+        <w:rPr>
+          <w:rFonts w:ascii="Courier New"/>
+        </w:rPr>
+        <w:t xml:space="preserve"> de la carrera </w:t>
+      </w:r>
+      <w:r>
+        <w:rPr>
+          <w:rFonts w:ascii="Courier New"/>
+          <w:b/>
+          <w:bCs/>
+        </w:rPr>
+        <w:t>{{</w:t>
+      </w:r>
+      <w:r>
+        <w:rPr>
+          <w:rFonts w:ascii="Courier New"/>
+          <w:b/>
+          <w:bCs/>
+        </w:rPr>
+        <w:t xml:space="preserve"> </w:t>
+      </w:r>
+      <w:r>
+        <w:rPr>
+          <w:rFonts w:ascii="Courier New"/>
+          <w:b/>
+          <w:bCs/>
+        </w:rPr>
+        <w:t>carrera</w:t>
+      </w:r>
+      <w:r>
+        <w:rPr>
+          <w:rFonts w:ascii="Courier New"/>
+          <w:b/>
+          <w:bCs/>
+        </w:rPr>
+        <w:t xml:space="preserve"> </w:t>
+      </w:r>
+      <w:r>
+        <w:rPr>
+          <w:rFonts w:ascii="Courier New"/>
+          <w:b/>
+          <w:bCs/>
+        </w:rPr>
+        <w:t>}}</w:t>
+      </w:r>
+      <w:r>
+        <w:rPr>
+          <w:rFonts w:ascii="Courier New"/>
+        </w:rPr>
+        <w:t>, asisti</w:t>
+      </w:r>
+      <w:r>
+        <w:rPr>
+          <w:rFonts w:ascii="Courier New"/>
+        </w:rPr>
+        <w:t>ó</w:t>
+      </w:r>
+      <w:r>
+        <w:rPr>
+          <w:rFonts w:ascii="Courier New"/>
+        </w:rPr>
+        <w:t xml:space="preserve"> a tutor</w:t>
+      </w:r>
+      <w:r>
+        <w:rPr>
+          <w:rFonts w:ascii="Courier New"/>
+        </w:rPr>
+        <w:t>í</w:t>
+      </w:r>
+      <w:r>
+        <w:rPr>
+          <w:rFonts w:ascii="Courier New"/>
+        </w:rPr>
+        <w:t>as durante el</w:t>
+      </w:r>
+      <w:r>
+        <w:rPr>
+          <w:rFonts w:ascii="Courier New"/>
+        </w:rPr>
+        <w:t xml:space="preserve"> semestre </w:t>
+      </w:r>
+      <w:r>
+        <w:rPr>
+          <w:rFonts w:ascii="Courier New"/>
+          <w:b/>
+          <w:bCs/>
+        </w:rPr>
+        <w:t>{{</w:t>
+      </w:r>
+      <w:r>
+        <w:rPr>
+          <w:rFonts w:ascii="Courier New"/>
+          <w:b/>
+          <w:bCs/>
+        </w:rPr>
+        <w:t xml:space="preserve"> </w:t>
+      </w:r>
+      <w:r>
+        <w:rPr>
+          <w:rFonts w:ascii="Courier New"/>
+          <w:b/>
+          <w:bCs/>
+          <w:u w:val="single"/>
+        </w:rPr>
+        <w:t>semestre</w:t>
+      </w:r>
+      <w:r>
+        <w:rPr>
+          <w:rFonts w:ascii="Courier New"/>
+          <w:b/>
+          <w:bCs/>
+          <w:u w:val="single"/>
+        </w:rPr>
+        <w:t xml:space="preserve"> </w:t>
+      </w:r>
+      <w:r>
+        <w:rPr>
+          <w:rFonts w:ascii="Courier New"/>
+          <w:b/>
+          <w:bCs/>
+        </w:rPr>
+        <w:t>}}</w:t>
+      </w:r>
+      <w:r>
+        <w:rPr>
+          <w:rFonts w:ascii="Courier New"/>
+        </w:rPr>
+        <w:t xml:space="preserve"> </w:t>
+      </w:r>
+      <w:r>
+        <w:rPr>
+          <w:rFonts w:ascii="Courier New"/>
+          <w:b/>
+          <w:bCs/>
+        </w:rPr>
+        <w:t>{{a</w:t>
+      </w:r>
+      <w:r>
+        <w:rPr>
+          <w:rFonts w:ascii="Courier New"/>
+          <w:b/>
+          <w:bCs/>
+        </w:rPr>
+        <w:t>ñ</w:t>
+      </w:r>
+      <w:r>
+        <w:rPr>
+          <w:rFonts w:ascii="Courier New"/>
+          <w:b/>
+          <w:bCs/>
+        </w:rPr>
+        <w:t>o}}</w:t>
+      </w:r>
+      <w:r>
+        <w:rPr>
+          <w:rFonts w:ascii="Courier New"/>
+        </w:rPr>
+        <w:t xml:space="preserve">, siendo su tutor el(la) C. Profesor (a) </w:t>
+      </w:r>
+      <w:r>
+        <w:rPr>
+          <w:rFonts w:ascii="Courier New"/>
+          <w:b/>
+          <w:bCs/>
+        </w:rPr>
+        <w:t>{{</w:t>
+      </w:r>
+      <w:r>
+        <w:rPr>
+          <w:rFonts w:ascii="Courier New"/>
+          <w:b/>
+          <w:bCs/>
         </w:rPr>
         <w:t xml:space="preserve"> </w:t>
       </w:r>
@@ -1024,139 +1258,33 @@
       <w:r>
         <w:rPr>
           <w:rFonts w:ascii="Courier New"/>
-        </w:rPr>
-        <w:t>num_Control</w:t>
+          <w:b/>
+          <w:bCs/>
+        </w:rPr>
+        <w:t>nombre_Tutor</w:t>
       </w:r>
       <w:proofErr w:type="spellEnd"/>
       <w:r>
         <w:rPr>
           <w:rFonts w:ascii="Courier New"/>
-        </w:rPr>
-        <w:t xml:space="preserve"> </w:t>
-      </w:r>
-      <w:r>
-        <w:rPr>
-          <w:rFonts w:ascii="Courier New"/>
-        </w:rPr>
-        <w:t>}} de la carrera {{</w:t>
-      </w:r>
-      <w:r>
-        <w:rPr>
-          <w:rFonts w:ascii="Courier New"/>
-        </w:rPr>
-        <w:t xml:space="preserve"> </w:t>
-      </w:r>
-      <w:r>
-        <w:rPr>
-          <w:rFonts w:ascii="Courier New"/>
-        </w:rPr>
-        <w:t>carrera</w:t>
-      </w:r>
-      <w:r>
-        <w:rPr>
-          <w:rFonts w:ascii="Courier New"/>
-        </w:rPr>
-        <w:t xml:space="preserve"> </w:t>
-      </w:r>
-      <w:r>
-        <w:rPr>
-          <w:rFonts w:ascii="Courier New"/>
-        </w:rPr>
-        <w:t>}}, asisti</w:t>
-      </w:r>
-      <w:r>
-        <w:rPr>
-          <w:rFonts w:ascii="Courier New"/>
-        </w:rPr>
-        <w:t>ó</w:t>
-      </w:r>
-      <w:r>
-        <w:rPr>
-          <w:rFonts w:ascii="Courier New"/>
-        </w:rPr>
-        <w:t xml:space="preserve"> a tutor</w:t>
-      </w:r>
-      <w:r>
-        <w:rPr>
-          <w:rFonts w:ascii="Courier New"/>
-        </w:rPr>
-        <w:t>í</w:t>
-      </w:r>
-      <w:r>
-        <w:rPr>
-          <w:rFonts w:ascii="Courier New"/>
-        </w:rPr>
-        <w:t>as durante el</w:t>
-      </w:r>
-      <w:r>
-        <w:rPr>
-          <w:rFonts w:ascii="Courier New"/>
-        </w:rPr>
-        <w:t xml:space="preserve"> semestre {{</w:t>
-      </w:r>
-      <w:r>
-        <w:rPr>
-          <w:rFonts w:ascii="Courier New"/>
-        </w:rPr>
-        <w:t xml:space="preserve"> </w:t>
-      </w:r>
-      <w:r>
-        <w:rPr>
-          <w:rFonts w:ascii="Courier New"/>
-          <w:u w:val="single"/>
-        </w:rPr>
-        <w:t>semestre</w:t>
-      </w:r>
-      <w:r>
-        <w:rPr>
-          <w:rFonts w:ascii="Courier New"/>
-          <w:u w:val="single"/>
-        </w:rPr>
-        <w:t xml:space="preserve"> </w:t>
-      </w:r>
-      <w:r>
-        <w:rPr>
-          <w:rFonts w:ascii="Courier New"/>
-        </w:rPr>
-        <w:t>}}{{a</w:t>
-      </w:r>
-      <w:r>
-        <w:rPr>
-          <w:rFonts w:ascii="Courier New"/>
-        </w:rPr>
-        <w:t>ñ</w:t>
-      </w:r>
-      <w:r>
-        <w:rPr>
-          <w:rFonts w:ascii="Courier New"/>
-        </w:rPr>
-        <w:t>o}}, siendo su tutor el(la) C. Profesor (a) {{</w:t>
-      </w:r>
-      <w:r>
-        <w:rPr>
-          <w:rFonts w:ascii="Courier New"/>
-        </w:rPr>
-        <w:t xml:space="preserve"> </w:t>
-      </w:r>
-      <w:proofErr w:type="spellStart"/>
-      <w:r>
-        <w:rPr>
-          <w:rFonts w:ascii="Courier New"/>
-        </w:rPr>
-        <w:t>nombre_Tutor</w:t>
-      </w:r>
-      <w:proofErr w:type="spellEnd"/>
-      <w:r>
-        <w:rPr>
-          <w:rFonts w:ascii="Courier New"/>
-        </w:rPr>
-        <w:t xml:space="preserve"> </w:t>
-      </w:r>
-      <w:r>
-        <w:rPr>
-          <w:rFonts w:ascii="Courier New"/>
-        </w:rPr>
-        <w:t>}}.</w:t>
+          <w:b/>
+          <w:bCs/>
+        </w:rPr>
+        <w:t xml:space="preserve"> </w:t>
+      </w:r>
+      <w:r>
+        <w:rPr>
+          <w:rFonts w:ascii="Courier New"/>
+          <w:b/>
+          <w:bCs/>
+        </w:rPr>
+        <w:t>}}</w:t>
+      </w:r>
+      <w:r>
+        <w:rPr>
+          <w:rFonts w:ascii="Courier New"/>
+        </w:rPr>
+        <w:t>.</w:t>
       </w:r>
     </w:p>
     <w:p>
@@ -1955,6 +2083,7 @@
     <w:lsdException w:name="HTML Sample" w:semiHidden="1" w:unhideWhenUsed="1"/>
     <w:lsdException w:name="HTML Typewriter" w:semiHidden="1" w:unhideWhenUsed="1"/>
     <w:lsdException w:name="HTML Variable" w:semiHidden="1" w:unhideWhenUsed="1"/>
+    <w:lsdException w:name="Normal Table" w:semiHidden="1" w:unhideWhenUsed="1"/>
     <w:lsdException w:name="annotation subject" w:semiHidden="1" w:unhideWhenUsed="1"/>
     <w:lsdException w:name="No List" w:semiHidden="1" w:unhideWhenUsed="1"/>
     <w:lsdException w:name="Outline List 1" w:semiHidden="1" w:unhideWhenUsed="1"/>
@@ -1997,8 +2126,11 @@
     <w:lsdException w:name="Table Contemporary" w:semiHidden="1" w:unhideWhenUsed="1"/>
     <w:lsdException w:name="Table Elegant" w:semiHidden="1" w:unhideWhenUsed="1"/>
     <w:lsdException w:name="Table Professional" w:semiHidden="1" w:unhideWhenUsed="1"/>
+    <w:lsdException w:name="Table Subtle 1" w:semiHidden="1" w:unhideWhenUsed="1"/>
     <w:lsdException w:name="Table Subtle 2" w:semiHidden="1" w:unhideWhenUsed="1"/>
     <w:lsdException w:name="Table Web 1" w:semiHidden="1" w:unhideWhenUsed="1"/>
+    <w:lsdException w:name="Table Web 2" w:semiHidden="1" w:unhideWhenUsed="1"/>
+    <w:lsdException w:name="Table Web 3" w:semiHidden="1" w:unhideWhenUsed="1"/>
     <w:lsdException w:name="Balloon Text" w:semiHidden="1" w:unhideWhenUsed="1"/>
     <w:lsdException w:name="Table Grid" w:uiPriority="39"/>
     <w:lsdException w:name="Table Theme" w:semiHidden="1" w:unhideWhenUsed="1"/>

</xml_diff>